<commit_message>
lab 2 - maybe finished
</commit_message>
<xml_diff>
--- a/lab2/Лабораторная работа 2.docx
+++ b/lab2/Лабораторная работа 2.docx
@@ -225,6 +225,9 @@
                   <m:t>⇐root</m:t>
                 </m:r>
                 <m:r>
+                  <m:rPr>
+                    <m:sty m:val="p"/>
+                  </m:rPr>
                   <w:rPr>
                     <w:rFonts w:ascii="Cambria Math" w:eastAsia="Calibri" w:hAnsi="Cambria Math" w:cs="Times New Roman"/>
                     <w:lang w:val="en-US"/>
@@ -529,21 +532,7 @@
                     <w:rFonts w:ascii="Cambria Math" w:hAnsi="Cambria Math"/>
                     <w:lang w:val="en-US"/>
                   </w:rPr>
-                  <m:t>compute</m:t>
-                </m:r>
-                <m:r>
-                  <w:rPr>
-                    <w:rFonts w:ascii="Cambria Math" w:hAnsi="Cambria Math"/>
-                    <w:lang w:val="en-US"/>
-                  </w:rPr>
-                  <m:t>_</m:t>
-                </m:r>
-                <m:r>
-                  <w:rPr>
-                    <w:rFonts w:ascii="Cambria Math" w:hAnsi="Cambria Math"/>
-                    <w:lang w:val="en-US"/>
-                  </w:rPr>
-                  <m:t>count</m:t>
+                  <m:t>compute_count</m:t>
                 </m:r>
                 <m:d>
                   <m:dPr>
@@ -992,6 +981,11 @@
             </a:graphic>
           </wp:inline>
         </w:drawing>
+      </w:r>
+    </w:p>
+    <w:p>
+      <w:r>
+        <w:t>Вывод: я – молодец.</w:t>
       </w:r>
     </w:p>
     <w:sectPr>

</xml_diff>